<commit_message>
Last update fase 1
</commit_message>
<xml_diff>
--- a/Relatório.docx
+++ b/Relatório.docx
@@ -2059,15 +2059,7 @@
           <w:u w:val="single"/>
         </w:rPr>
         <w:lastRenderedPageBreak/>
-        <w:t>Implementaç</w:t>
-      </w:r>
-      <w:bookmarkStart w:id="10" w:name="_GoBack"/>
-      <w:bookmarkEnd w:id="10"/>
-      <w:r>
-        <w:rPr>
-          <w:u w:val="single"/>
-        </w:rPr>
-        <w:t>ão</w:t>
+        <w:t>Implementação</w:t>
       </w:r>
       <w:r>
         <w:t xml:space="preserve"> do Paralelepípedo</w:t>
@@ -2141,11 +2133,11 @@
       <w:pPr>
         <w:pStyle w:val="Cabealho2"/>
       </w:pPr>
-      <w:bookmarkStart w:id="11" w:name="_Toc414543275"/>
+      <w:bookmarkStart w:id="10" w:name="_Toc414543275"/>
       <w:r>
         <w:t>Resultado</w:t>
       </w:r>
-      <w:bookmarkEnd w:id="11"/>
+      <w:bookmarkEnd w:id="10"/>
     </w:p>
     <w:p>
       <w:pPr>
@@ -2229,7 +2221,7 @@
           <w:i w:val="0"/>
         </w:rPr>
       </w:pPr>
-      <w:bookmarkStart w:id="12" w:name="_Toc414543179"/>
+      <w:bookmarkStart w:id="11" w:name="_Toc414543179"/>
       <w:r>
         <w:rPr>
           <w:i w:val="0"/>
@@ -2273,7 +2265,7 @@
         </w:rPr>
         <w:t xml:space="preserve"> - Representação do paralelepípedo</w:t>
       </w:r>
-      <w:bookmarkEnd w:id="12"/>
+      <w:bookmarkEnd w:id="11"/>
     </w:p>
     <w:p>
       <w:pPr>
@@ -2292,12 +2284,12 @@
       <w:pPr>
         <w:pStyle w:val="Cabealho1"/>
       </w:pPr>
-      <w:bookmarkStart w:id="13" w:name="_Toc414543276"/>
+      <w:bookmarkStart w:id="12" w:name="_Toc414543276"/>
       <w:r>
         <w:lastRenderedPageBreak/>
         <w:t>Implementação do Cone</w:t>
       </w:r>
-      <w:bookmarkEnd w:id="13"/>
+      <w:bookmarkEnd w:id="12"/>
     </w:p>
     <w:p>
       <w:pPr>
@@ -2383,11 +2375,11 @@
       <w:pPr>
         <w:pStyle w:val="Cabealho2"/>
       </w:pPr>
-      <w:bookmarkStart w:id="14" w:name="_Toc414543277"/>
+      <w:bookmarkStart w:id="13" w:name="_Toc414543277"/>
       <w:r>
         <w:t>Resultado</w:t>
       </w:r>
-      <w:bookmarkEnd w:id="14"/>
+      <w:bookmarkEnd w:id="13"/>
     </w:p>
     <w:p>
       <w:pPr>
@@ -2594,7 +2586,7 @@
           <w:i w:val="0"/>
         </w:rPr>
       </w:pPr>
-      <w:bookmarkStart w:id="15" w:name="_Toc414543180"/>
+      <w:bookmarkStart w:id="14" w:name="_Toc414543180"/>
       <w:r>
         <w:rPr>
           <w:i w:val="0"/>
@@ -2638,88 +2630,88 @@
         </w:rPr>
         <w:t xml:space="preserve"> - Representação do cone</w:t>
       </w:r>
-      <w:bookmarkEnd w:id="15"/>
+      <w:bookmarkEnd w:id="14"/>
     </w:p>
     <w:p>
       <w:pPr>
         <w:pStyle w:val="Cabealho1"/>
         <w:ind w:firstLine="708"/>
       </w:pPr>
-      <w:bookmarkStart w:id="16" w:name="_Toc414543278"/>
+      <w:bookmarkStart w:id="15" w:name="_Toc414543278"/>
       <w:r>
         <w:lastRenderedPageBreak/>
         <w:t>Implementação da Esfera</w:t>
       </w:r>
+      <w:bookmarkEnd w:id="15"/>
+    </w:p>
+    <w:p>
+      <w:pPr>
+        <w:jc w:val="right"/>
+      </w:pPr>
+      <w:r>
+        <w:rPr>
+          <w:rStyle w:val="5yl5"/>
+        </w:rPr>
+        <w:t>Para a implementação da esfera o gerador recebe três parâmetros: o raio, o número de camadas horizontais e o número de camadas verticais. Para desenhar esta primitiva utilizaram-se coordenadas esféricas, coordenadas estas que trabalham com dois ângulos, o θ cujo domínio pertence ao i</w:t>
+      </w:r>
+      <w:r>
+        <w:rPr>
+          <w:rStyle w:val="5yl5"/>
+        </w:rPr>
+        <w:t>ntervalo [0,2π] e o ângulo ϕ</w:t>
+      </w:r>
+      <w:r>
+        <w:rPr>
+          <w:rStyle w:val="5yl5"/>
+        </w:rPr>
+        <w:t>, pertencente ao intervalo [0,π]. Foram definidos quatro pontos, p</w:t>
+      </w:r>
+      <w:r>
+        <w:rPr>
+          <w:rStyle w:val="5yl5"/>
+        </w:rPr>
+        <w:t>ontos esses onde os ângulos θ e ϕ</w:t>
+      </w:r>
+      <w:r>
+        <w:rPr>
+          <w:rStyle w:val="5yl5"/>
+        </w:rPr>
+        <w:t xml:space="preserve"> variam de acordo com o salto, sendo esse salto a razão entre 2* π e o numero de camadas horizontais, no diz respeito ao âng</w:t>
+      </w:r>
+      <w:r>
+        <w:rPr>
+          <w:rStyle w:val="5yl5"/>
+        </w:rPr>
+        <w:t>ulo θ</w:t>
+      </w:r>
+      <w:r>
+        <w:rPr>
+          <w:rStyle w:val="5yl5"/>
+        </w:rPr>
+        <w:t xml:space="preserve"> e a razão entre π e o número de camadas verticais </w:t>
+      </w:r>
+      <w:r>
+        <w:rPr>
+          <w:rStyle w:val="5yl5"/>
+        </w:rPr>
+        <w:t>no que diz respeito ao ângulo ϕ</w:t>
+      </w:r>
+      <w:r>
+        <w:rPr>
+          <w:rStyle w:val="5yl5"/>
+        </w:rPr>
+        <w:t>.</w:t>
+      </w:r>
+    </w:p>
+    <w:p>
+      <w:pPr>
+        <w:pStyle w:val="Cabealho2"/>
+      </w:pPr>
+      <w:bookmarkStart w:id="16" w:name="_Toc414543279"/>
+      <w:r>
+        <w:t>Resultado</w:t>
+      </w:r>
       <w:bookmarkEnd w:id="16"/>
-    </w:p>
-    <w:p>
-      <w:pPr>
-        <w:jc w:val="right"/>
-      </w:pPr>
-      <w:r>
-        <w:rPr>
-          <w:rStyle w:val="5yl5"/>
-        </w:rPr>
-        <w:t>Para a implementação da esfera o gerador recebe três parâmetros: o raio, o número de camadas horizontais e o número de camadas verticais. Para desenhar esta primitiva utilizaram-se coordenadas esféricas, coordenadas estas que trabalham com dois ângulos, o θ cujo domínio pertence ao i</w:t>
-      </w:r>
-      <w:r>
-        <w:rPr>
-          <w:rStyle w:val="5yl5"/>
-        </w:rPr>
-        <w:t>ntervalo [0,2π] e o ângulo ϕ</w:t>
-      </w:r>
-      <w:r>
-        <w:rPr>
-          <w:rStyle w:val="5yl5"/>
-        </w:rPr>
-        <w:t>, pertencente ao intervalo [0,π]. Foram definidos quatro pontos, p</w:t>
-      </w:r>
-      <w:r>
-        <w:rPr>
-          <w:rStyle w:val="5yl5"/>
-        </w:rPr>
-        <w:t>ontos esses onde os ângulos θ e ϕ</w:t>
-      </w:r>
-      <w:r>
-        <w:rPr>
-          <w:rStyle w:val="5yl5"/>
-        </w:rPr>
-        <w:t xml:space="preserve"> variam de acordo com o salto, sendo esse salto a razão entre 2* π e o numero de camadas horizontais, no diz respeito ao âng</w:t>
-      </w:r>
-      <w:r>
-        <w:rPr>
-          <w:rStyle w:val="5yl5"/>
-        </w:rPr>
-        <w:t>ulo θ</w:t>
-      </w:r>
-      <w:r>
-        <w:rPr>
-          <w:rStyle w:val="5yl5"/>
-        </w:rPr>
-        <w:t xml:space="preserve"> e a razão entre π e o número de camadas verticais </w:t>
-      </w:r>
-      <w:r>
-        <w:rPr>
-          <w:rStyle w:val="5yl5"/>
-        </w:rPr>
-        <w:t>no que diz respeito ao ângulo ϕ</w:t>
-      </w:r>
-      <w:r>
-        <w:rPr>
-          <w:rStyle w:val="5yl5"/>
-        </w:rPr>
-        <w:t>.</w:t>
-      </w:r>
-    </w:p>
-    <w:p>
-      <w:pPr>
-        <w:pStyle w:val="Cabealho2"/>
-      </w:pPr>
-      <w:bookmarkStart w:id="17" w:name="_Toc414543279"/>
-      <w:r>
-        <w:t>Resultado</w:t>
-      </w:r>
-      <w:bookmarkEnd w:id="17"/>
     </w:p>
     <w:p>
       <w:pPr>
@@ -2797,7 +2789,7 @@
           <w:i w:val="0"/>
         </w:rPr>
       </w:pPr>
-      <w:bookmarkStart w:id="18" w:name="_Toc414543181"/>
+      <w:bookmarkStart w:id="17" w:name="_Toc414543181"/>
       <w:r>
         <w:rPr>
           <w:i w:val="0"/>
@@ -2841,7 +2833,7 @@
         </w:rPr>
         <w:t xml:space="preserve"> - Representação da esfera</w:t>
       </w:r>
-      <w:bookmarkEnd w:id="18"/>
+      <w:bookmarkEnd w:id="17"/>
     </w:p>
     <w:p>
       <w:pPr>
@@ -2860,42 +2852,42 @@
       <w:pPr>
         <w:pStyle w:val="Cabealho1"/>
       </w:pPr>
-      <w:bookmarkStart w:id="19" w:name="_Toc414543280"/>
+      <w:bookmarkStart w:id="18" w:name="_Toc414543280"/>
       <w:r>
         <w:lastRenderedPageBreak/>
         <w:t>Implementação do Cilindro</w:t>
       </w:r>
+      <w:bookmarkEnd w:id="18"/>
+    </w:p>
+    <w:p>
+      <w:pPr>
+        <w:jc w:val="both"/>
+      </w:pPr>
+      <w:r>
+        <w:t xml:space="preserve">A implementação do cilindro foi feita de forma semelhante ao cone, com a exceção de que o raio não sofre nenhuma diminuição ao longo das iterações e </w:t>
+      </w:r>
+      <w:r>
+        <w:t>em vez</w:t>
+      </w:r>
+      <w:r>
+        <w:t xml:space="preserve"> de uma </w:t>
+      </w:r>
+      <w:r>
+        <w:t xml:space="preserve">só </w:t>
+      </w:r>
+      <w:r>
+        <w:t>base tem duas bases simétricas em relação ao eixo do y.</w:t>
+      </w:r>
+    </w:p>
+    <w:p>
+      <w:pPr>
+        <w:pStyle w:val="Cabealho2"/>
+      </w:pPr>
+      <w:bookmarkStart w:id="19" w:name="_Toc414543281"/>
+      <w:r>
+        <w:t>Resultado</w:t>
+      </w:r>
       <w:bookmarkEnd w:id="19"/>
-    </w:p>
-    <w:p>
-      <w:pPr>
-        <w:jc w:val="both"/>
-      </w:pPr>
-      <w:r>
-        <w:t xml:space="preserve">A implementação do cilindro foi feita de forma semelhante ao cone, com a exceção de que o raio não sofre nenhuma diminuição ao longo das iterações e </w:t>
-      </w:r>
-      <w:r>
-        <w:t>em vez</w:t>
-      </w:r>
-      <w:r>
-        <w:t xml:space="preserve"> de uma </w:t>
-      </w:r>
-      <w:r>
-        <w:t xml:space="preserve">só </w:t>
-      </w:r>
-      <w:r>
-        <w:t>base tem duas bases simétricas em relação ao eixo do y.</w:t>
-      </w:r>
-    </w:p>
-    <w:p>
-      <w:pPr>
-        <w:pStyle w:val="Cabealho2"/>
-      </w:pPr>
-      <w:bookmarkStart w:id="20" w:name="_Toc414543281"/>
-      <w:r>
-        <w:t>Resultado</w:t>
-      </w:r>
-      <w:bookmarkEnd w:id="20"/>
     </w:p>
     <w:p>
       <w:pPr>
@@ -2979,7 +2971,7 @@
           <w:i w:val="0"/>
         </w:rPr>
       </w:pPr>
-      <w:bookmarkStart w:id="21" w:name="_Toc414543182"/>
+      <w:bookmarkStart w:id="20" w:name="_Toc414543182"/>
       <w:r>
         <w:rPr>
           <w:i w:val="0"/>
@@ -3023,7 +3015,7 @@
         </w:rPr>
         <w:t xml:space="preserve"> - Representação do cilindro</w:t>
       </w:r>
-      <w:bookmarkEnd w:id="21"/>
+      <w:bookmarkEnd w:id="20"/>
     </w:p>
     <w:p>
       <w:pPr>
@@ -3034,6 +3026,8 @@
           <w:sz w:val="32"/>
         </w:rPr>
       </w:pPr>
+      <w:bookmarkStart w:id="21" w:name="_GoBack"/>
+      <w:bookmarkEnd w:id="21"/>
       <w:r>
         <w:br w:type="page"/>
       </w:r>
@@ -3082,6 +3076,18 @@
       <w:r>
         <w:t>rotações da câmara através das teclas especiais e do rato e também translações do sólido através das teclas normais para melhor visualização do trabalho realizado. Temos ainda disponível um menu quando é efetuado um clique no botão direito do rato que permite mudar o modo de apresentação dos sólidos (linhas, sólido ou pontos).</w:t>
       </w:r>
+      <w:r>
+        <w:t xml:space="preserve"> Nesta parte existe uma limitação: a rotação através do rato só funciona como é suposto se ainda não tiver sido pressionada nenhuma das teclas normais (</w:t>
+      </w:r>
+      <w:r>
+        <w:rPr>
+          <w:rStyle w:val="5yl5"/>
+        </w:rPr>
+        <w:t>QWEASD</w:t>
+      </w:r>
+      <w:r>
+        <w:t>) pois depois de terem sido pressionadas alteram os valores das variáveis que também são utilizadas para efetuar a rotação com o rato que deixa de funcionar como suposto.</w:t>
+      </w:r>
     </w:p>
     <w:p>
       <w:pPr>
@@ -3271,7 +3277,10 @@
         <w:jc w:val="both"/>
       </w:pPr>
       <w:r>
-        <w:t>Aprendemos a lidar melhor com as rotações da câmara através do teclado e também com o rato.</w:t>
+        <w:t>Aprendemos a lidar melhor com as rotações da câmara através</w:t>
+      </w:r>
+      <w:r>
+        <w:t xml:space="preserve"> do teclado e também com o rato, tendo só tido uma pequena limitação que pretendemos corrigir numa fase futura.</w:t>
       </w:r>
     </w:p>
     <w:p>
@@ -4479,7 +4488,7 @@
 </file>
 
 <file path=customXml/itemProps1.xml><?xml version="1.0" encoding="utf-8"?>
-<ds:datastoreItem xmlns:ds="http://schemas.openxmlformats.org/officeDocument/2006/customXml" ds:itemID="{ED5A344E-9E0E-4D45-B424-2C9A39686906}">
+<ds:datastoreItem xmlns:ds="http://schemas.openxmlformats.org/officeDocument/2006/customXml" ds:itemID="{1A112C71-BDE2-4944-81D4-18BDEBC1DFB5}">
   <ds:schemaRefs>
     <ds:schemaRef ds:uri="http://schemas.openxmlformats.org/officeDocument/2006/bibliography"/>
   </ds:schemaRefs>

</xml_diff>